<commit_message>
projet regex, et extension de navigateur
</commit_message>
<xml_diff>
--- a/portfolio-ada/Travaux dirigés/2021-06-07 Git et Github/versionning, github, .....docx
+++ b/portfolio-ada/Travaux dirigés/2021-06-07 Git et Github/versionning, github, .....docx
@@ -26,10 +26,26 @@
     </w:p>
     <w:p>
       <w:r>
-        <w:t>Problème = quand commiter ?</w:t>
-      </w:r>
-      <w:r>
-        <w:t xml:space="preserve"> préco = quand c’est stable et quand on peut dire ce que j’ai fait</w:t>
+        <w:t xml:space="preserve">Problème = quand </w:t>
+      </w:r>
+      <w:proofErr w:type="spellStart"/>
+      <w:r>
+        <w:t>commiter</w:t>
+      </w:r>
+      <w:proofErr w:type="spellEnd"/>
+      <w:r>
+        <w:t> ?</w:t>
+      </w:r>
+      <w:r>
+        <w:t xml:space="preserve"> </w:t>
+      </w:r>
+      <w:proofErr w:type="spellStart"/>
+      <w:r>
+        <w:t>préco</w:t>
+      </w:r>
+      <w:proofErr w:type="spellEnd"/>
+      <w:r>
+        <w:t xml:space="preserve"> = quand c’est stable et quand on peut dire ce que j’ai fait</w:t>
       </w:r>
     </w:p>
     <w:p/>
@@ -63,19 +79,35 @@
         <w:t>git log</w:t>
       </w:r>
       <w:r>
-        <w:t xml:space="preserve"> pour avoir l’histyorique des commandes passées</w:t>
+        <w:t xml:space="preserve"> pour avoir l’historique des commandes passées</w:t>
       </w:r>
     </w:p>
     <w:p>
       <w:r>
-        <w:t>git status pour avoir le statut des trucs en cours (</w:t>
+        <w:t xml:space="preserve">git </w:t>
+      </w:r>
+      <w:proofErr w:type="spellStart"/>
+      <w:r>
+        <w:t>status</w:t>
+      </w:r>
+      <w:proofErr w:type="spellEnd"/>
+      <w:r>
+        <w:t xml:space="preserve"> pour avoir le statut des trucs en cours (</w:t>
       </w:r>
       <w:r>
         <w:rPr>
           <w:highlight w:val="yellow"/>
         </w:rPr>
-        <w:t>git status</w:t>
-      </w:r>
+        <w:t xml:space="preserve">git </w:t>
+      </w:r>
+      <w:proofErr w:type="spellStart"/>
+      <w:r>
+        <w:rPr>
+          <w:highlight w:val="yellow"/>
+        </w:rPr>
+        <w:t>status</w:t>
+      </w:r>
+      <w:proofErr w:type="spellEnd"/>
       <w:r>
         <w:t xml:space="preserve"> -s moins verbeux)</w:t>
       </w:r>
@@ -176,10 +208,7 @@
                               <w:spacing w:after="0" w:line="240" w:lineRule="auto"/>
                             </w:pPr>
                             <w:r>
-                              <w:t xml:space="preserve">git </w:t>
-                            </w:r>
-                            <w:r>
-                              <w:t>init</w:t>
+                              <w:t>git init</w:t>
                             </w:r>
                           </w:p>
                           <w:p>
@@ -187,7 +216,23 @@
                               <w:spacing w:after="0" w:line="240" w:lineRule="auto"/>
                             </w:pPr>
                             <w:r>
-                              <w:t>git remote add url</w:t>
+                              <w:t xml:space="preserve">git </w:t>
+                            </w:r>
+                            <w:proofErr w:type="spellStart"/>
+                            <w:r>
+                              <w:t>remote</w:t>
+                            </w:r>
+                            <w:proofErr w:type="spellEnd"/>
+                            <w:r>
+                              <w:t xml:space="preserve"> </w:t>
+                            </w:r>
+                            <w:proofErr w:type="spellStart"/>
+                            <w:r>
+                              <w:t>add</w:t>
+                            </w:r>
+                            <w:proofErr w:type="spellEnd"/>
+                            <w:r>
+                              <w:t xml:space="preserve"> url</w:t>
                             </w:r>
                           </w:p>
                           <w:p>
@@ -195,7 +240,15 @@
                               <w:spacing w:after="0" w:line="240" w:lineRule="auto"/>
                             </w:pPr>
                             <w:r>
-                              <w:t>git branch -M main</w:t>
+                              <w:t xml:space="preserve">git </w:t>
+                            </w:r>
+                            <w:proofErr w:type="spellStart"/>
+                            <w:r>
+                              <w:t>branch</w:t>
+                            </w:r>
+                            <w:proofErr w:type="spellEnd"/>
+                            <w:r>
+                              <w:t xml:space="preserve"> -M main</w:t>
                             </w:r>
                           </w:p>
                           <w:p>
@@ -248,10 +301,7 @@
                         <w:spacing w:after="0" w:line="240" w:lineRule="auto"/>
                       </w:pPr>
                       <w:r>
-                        <w:t xml:space="preserve">git </w:t>
-                      </w:r>
-                      <w:r>
-                        <w:t>init</w:t>
+                        <w:t>git init</w:t>
                       </w:r>
                     </w:p>
                     <w:p>
@@ -259,7 +309,23 @@
                         <w:spacing w:after="0" w:line="240" w:lineRule="auto"/>
                       </w:pPr>
                       <w:r>
-                        <w:t>git remote add url</w:t>
+                        <w:t xml:space="preserve">git </w:t>
+                      </w:r>
+                      <w:proofErr w:type="spellStart"/>
+                      <w:r>
+                        <w:t>remote</w:t>
+                      </w:r>
+                      <w:proofErr w:type="spellEnd"/>
+                      <w:r>
+                        <w:t xml:space="preserve"> </w:t>
+                      </w:r>
+                      <w:proofErr w:type="spellStart"/>
+                      <w:r>
+                        <w:t>add</w:t>
+                      </w:r>
+                      <w:proofErr w:type="spellEnd"/>
+                      <w:r>
+                        <w:t xml:space="preserve"> url</w:t>
                       </w:r>
                     </w:p>
                     <w:p>
@@ -267,7 +333,15 @@
                         <w:spacing w:after="0" w:line="240" w:lineRule="auto"/>
                       </w:pPr>
                       <w:r>
-                        <w:t>git branch -M main</w:t>
+                        <w:t xml:space="preserve">git </w:t>
+                      </w:r>
+                      <w:proofErr w:type="spellStart"/>
+                      <w:r>
+                        <w:t>branch</w:t>
+                      </w:r>
+                      <w:proofErr w:type="spellEnd"/>
+                      <w:r>
+                        <w:t xml:space="preserve"> -M main</w:t>
                       </w:r>
                     </w:p>
                     <w:p>
@@ -454,7 +528,23 @@
                                 <w:i/>
                                 <w:iCs/>
                               </w:rPr>
-                              <w:t xml:space="preserve">(origin main) </w:t>
+                              <w:t>(</w:t>
+                            </w:r>
+                            <w:proofErr w:type="spellStart"/>
+                            <w:r>
+                              <w:rPr>
+                                <w:i/>
+                                <w:iCs/>
+                              </w:rPr>
+                              <w:t>origin</w:t>
+                            </w:r>
+                            <w:proofErr w:type="spellEnd"/>
+                            <w:r>
+                              <w:rPr>
+                                <w:i/>
+                                <w:iCs/>
+                              </w:rPr>
+                              <w:t xml:space="preserve"> main) </w:t>
                             </w:r>
                           </w:p>
                         </w:txbxContent>
@@ -498,7 +588,23 @@
                           <w:i/>
                           <w:iCs/>
                         </w:rPr>
-                        <w:t xml:space="preserve">(origin main) </w:t>
+                        <w:t>(</w:t>
+                      </w:r>
+                      <w:proofErr w:type="spellStart"/>
+                      <w:r>
+                        <w:rPr>
+                          <w:i/>
+                          <w:iCs/>
+                        </w:rPr>
+                        <w:t>origin</w:t>
+                      </w:r>
+                      <w:proofErr w:type="spellEnd"/>
+                      <w:r>
+                        <w:rPr>
+                          <w:i/>
+                          <w:iCs/>
+                        </w:rPr>
+                        <w:t xml:space="preserve"> main) </w:t>
                       </w:r>
                     </w:p>
                   </w:txbxContent>
@@ -569,7 +675,23 @@
                               <w:spacing w:after="0" w:line="240" w:lineRule="auto"/>
                             </w:pPr>
                             <w:r>
-                              <w:t>(remote origin par défaut)</w:t>
+                              <w:t>(</w:t>
+                            </w:r>
+                            <w:proofErr w:type="spellStart"/>
+                            <w:r>
+                              <w:t>remote</w:t>
+                            </w:r>
+                            <w:proofErr w:type="spellEnd"/>
+                            <w:r>
+                              <w:t xml:space="preserve"> </w:t>
+                            </w:r>
+                            <w:proofErr w:type="spellStart"/>
+                            <w:r>
+                              <w:t>origin</w:t>
+                            </w:r>
+                            <w:proofErr w:type="spellEnd"/>
+                            <w:r>
+                              <w:t xml:space="preserve"> par défaut)</w:t>
                             </w:r>
                           </w:p>
                         </w:txbxContent>
@@ -619,7 +741,23 @@
                         <w:spacing w:after="0" w:line="240" w:lineRule="auto"/>
                       </w:pPr>
                       <w:r>
-                        <w:t>(remote origin par défaut)</w:t>
+                        <w:t>(</w:t>
+                      </w:r>
+                      <w:proofErr w:type="spellStart"/>
+                      <w:r>
+                        <w:t>remote</w:t>
+                      </w:r>
+                      <w:proofErr w:type="spellEnd"/>
+                      <w:r>
+                        <w:t xml:space="preserve"> </w:t>
+                      </w:r>
+                      <w:proofErr w:type="spellStart"/>
+                      <w:r>
+                        <w:t>origin</w:t>
+                      </w:r>
+                      <w:proofErr w:type="spellEnd"/>
+                      <w:r>
+                        <w:t xml:space="preserve"> par défaut)</w:t>
                       </w:r>
                     </w:p>
                   </w:txbxContent>
@@ -1045,9 +1183,11 @@
                             <w:r>
                               <w:t xml:space="preserve">git </w:t>
                             </w:r>
+                            <w:proofErr w:type="spellStart"/>
                             <w:r>
                               <w:t>add</w:t>
                             </w:r>
+                            <w:proofErr w:type="spellEnd"/>
                           </w:p>
                         </w:txbxContent>
                       </wps:txbx>
@@ -1079,9 +1219,11 @@
                       <w:r>
                         <w:t xml:space="preserve">git </w:t>
                       </w:r>
+                      <w:proofErr w:type="spellStart"/>
                       <w:r>
                         <w:t>add</w:t>
                       </w:r>
+                      <w:proofErr w:type="spellEnd"/>
                     </w:p>
                   </w:txbxContent>
                 </v:textbox>
@@ -1139,8 +1281,13 @@
                               <w:jc w:val="center"/>
                             </w:pPr>
                             <w:r>
-                              <w:t>Statut staged</w:t>
+                              <w:t xml:space="preserve">Statut </w:t>
                             </w:r>
+                            <w:proofErr w:type="spellStart"/>
+                            <w:r>
+                              <w:t>staged</w:t>
+                            </w:r>
+                            <w:proofErr w:type="spellEnd"/>
                           </w:p>
                         </w:txbxContent>
                       </wps:txbx>
@@ -1167,8 +1314,13 @@
                         <w:jc w:val="center"/>
                       </w:pPr>
                       <w:r>
-                        <w:t>Statut staged</w:t>
+                        <w:t xml:space="preserve">Statut </w:t>
                       </w:r>
+                      <w:proofErr w:type="spellStart"/>
+                      <w:r>
+                        <w:t>staged</w:t>
+                      </w:r>
+                      <w:proofErr w:type="spellEnd"/>
                     </w:p>
                   </w:txbxContent>
                 </v:textbox>
@@ -2260,8 +2412,13 @@
     <w:p/>
     <w:p>
       <w:r>
-        <w:t>Ajouter un fichier sur github</w:t>
-      </w:r>
+        <w:t xml:space="preserve">Ajouter un fichier sur </w:t>
+      </w:r>
+      <w:proofErr w:type="spellStart"/>
+      <w:r>
+        <w:t>github</w:t>
+      </w:r>
+      <w:proofErr w:type="spellEnd"/>
     </w:p>
     <w:p>
       <w:pPr>
@@ -2807,8 +2964,13 @@
           <w:numId w:val="3"/>
         </w:numPr>
       </w:pPr>
-      <w:r>
-        <w:t>Modif d’un fichier &lt;fichier.txt&gt;</w:t>
+      <w:proofErr w:type="spellStart"/>
+      <w:r>
+        <w:t>Modif</w:t>
+      </w:r>
+      <w:proofErr w:type="spellEnd"/>
+      <w:r>
+        <w:t xml:space="preserve"> d’un fichier &lt;fichier.txt&gt;</w:t>
       </w:r>
     </w:p>
     <w:p>
@@ -2820,7 +2982,15 @@
         </w:numPr>
       </w:pPr>
       <w:r>
-        <w:t>Git add &lt;fichier.txt&gt;</w:t>
+        <w:t xml:space="preserve">Git </w:t>
+      </w:r>
+      <w:proofErr w:type="spellStart"/>
+      <w:r>
+        <w:t>add</w:t>
+      </w:r>
+      <w:proofErr w:type="spellEnd"/>
+      <w:r>
+        <w:t xml:space="preserve"> &lt;fichier.txt&gt;</w:t>
       </w:r>
     </w:p>
     <w:p>

</xml_diff>